<commit_message>
First iteration of planning document done
</commit_message>
<xml_diff>
--- a/Docs/Chatbot design planning document.docx
+++ b/Docs/Chatbot design planning document.docx
@@ -3,33 +3,424 @@
 <w:document xmlns:wpc="http://schemas.microsoft.com/office/word/2010/wordprocessingCanvas" xmlns:cx="http://schemas.microsoft.com/office/drawing/2014/chartex" xmlns:cx1="http://schemas.microsoft.com/office/drawing/2015/9/8/chartex" xmlns:cx2="http://schemas.microsoft.com/office/drawing/2015/10/21/chartex" xmlns:cx3="http://schemas.microsoft.com/office/drawing/2016/5/9/chartex" xmlns:cx4="http://schemas.microsoft.com/office/drawing/2016/5/10/chartex" xmlns:cx5="http://schemas.microsoft.com/office/drawing/2016/5/11/chartex" xmlns:cx6="http://schemas.microsoft.com/office/drawing/2016/5/12/chartex" xmlns:cx7="http://schemas.microsoft.com/office/drawing/2016/5/13/chartex" xmlns:cx8="http://schemas.microsoft.com/office/drawing/2016/5/14/chartex" xmlns:mc="http://schemas.openxmlformats.org/markup-compatibility/2006" xmlns:aink="http://schemas.microsoft.com/office/drawing/2016/ink" xmlns:am3d="http://schemas.microsoft.com/office/drawing/2017/model3d" xmlns:o="urn:schemas-microsoft-com:office:office" xmlns:r="http://schemas.openxmlformats.org/officeDocument/2006/relationships" xmlns:m="http://schemas.openxmlformats.org/officeDocument/2006/math" xmlns:v="urn:schemas-microsoft-com:vml" xmlns:wp14="http://schemas.microsoft.com/office/word/2010/wordprocessingDrawing" xmlns:wp="http://schemas.openxmlformats.org/drawingml/2006/wordprocessingDrawing" xmlns:w10="urn:schemas-microsoft-com:office:word" xmlns:w="http://schemas.openxmlformats.org/wordprocessingml/2006/main" xmlns:w14="http://schemas.microsoft.com/office/word/2010/wordml" xmlns:w15="http://schemas.microsoft.com/office/word/2012/wordml" xmlns:w16cid="http://schemas.microsoft.com/office/word/2016/wordml/cid" xmlns:w16se="http://schemas.microsoft.com/office/word/2015/wordml/symex" xmlns:wpg="http://schemas.microsoft.com/office/word/2010/wordprocessingGroup" xmlns:wpi="http://schemas.microsoft.com/office/word/2010/wordprocessingInk" xmlns:wne="http://schemas.microsoft.com/office/word/2006/wordml" xmlns:wps="http://schemas.microsoft.com/office/word/2010/wordprocessingShape" mc:Ignorable="w14 w15 w16se w16cid wp14">
   <w:body>
     <w:p>
-      <w:r>
-        <w:t>This should specify the chosen topic area for the chat bot, a more detailed list of requirements, a brief description of the individual modules you intend to create, and a flow diagram showing how these work together to produce an answer to the user’s input. Limit this document to two to three pages. For the final specification, update your planning document. The final specification should also a reflective document (about one page), which analyses what went well or not so well, puts the work in context, and mentions some ideas for what could be done if there was more time.</w:t>
+      <w:pPr>
+        <w:pStyle w:val="Heading1"/>
+      </w:pPr>
+      <w:r>
+        <w:t xml:space="preserve">Chatbot design planning document </w:t>
+      </w:r>
+    </w:p>
+    <w:p>
+      <w:r>
+        <w:t>-</w:t>
+      </w:r>
+      <w:r>
+        <w:t>Elliot Harding (N0688119)</w:t>
       </w:r>
     </w:p>
     <w:p/>
     <w:p>
-      <w:r>
+      <w:pPr>
+        <w:rPr>
+          <w:b/>
+        </w:rPr>
+      </w:pPr>
+      <w:r>
+        <w:rPr>
+          <w:b/>
+        </w:rPr>
         <w:t>Chosen topic area</w:t>
       </w:r>
     </w:p>
     <w:p>
       <w:r>
-        <w:t>List of requirements</w:t>
-      </w:r>
-    </w:p>
-    <w:p>
-      <w:r>
-        <w:t>Description of individual modules</w:t>
-      </w:r>
-    </w:p>
-    <w:p>
-      <w:r>
-        <w:t>Flow diagram</w:t>
-      </w:r>
+        <w:t>This project is the attempt at creating a dog breed information chatbot.</w:t>
+      </w:r>
+      <w:r>
+        <w:t xml:space="preserve"> The chatbot will attempt to provide its user with information on different dog breeds in a conversation like manner.</w:t>
+      </w:r>
+    </w:p>
+    <w:p>
       <w:bookmarkStart w:id="0" w:name="_GoBack"/>
       <w:bookmarkEnd w:id="0"/>
     </w:p>
+    <w:p>
+      <w:pPr>
+        <w:rPr>
+          <w:b/>
+        </w:rPr>
+      </w:pPr>
+      <w:r>
+        <w:rPr>
+          <w:b/>
+        </w:rPr>
+        <w:t>List of requirements</w:t>
+      </w:r>
+    </w:p>
+    <w:p>
+      <w:r>
+        <w:t xml:space="preserve">In order to achieve the aim of the project, a list of requirements must be met. </w:t>
+      </w:r>
+      <w:r>
+        <w:t xml:space="preserve">For </w:t>
+      </w:r>
+      <w:r>
+        <w:t>its</w:t>
+      </w:r>
+      <w:r>
+        <w:t xml:space="preserve"> first iteration</w:t>
+      </w:r>
+      <w:r>
+        <w:t xml:space="preserve"> the bot will be able to;</w:t>
+      </w:r>
+    </w:p>
+    <w:p>
+      <w:pPr>
+        <w:pStyle w:val="ListParagraph"/>
+        <w:numPr>
+          <w:ilvl w:val="0"/>
+          <w:numId w:val="3"/>
+        </w:numPr>
+      </w:pPr>
+      <w:r>
+        <w:t>Perform conversation pleasantries</w:t>
+      </w:r>
+      <w:r>
+        <w:t>.</w:t>
+      </w:r>
+    </w:p>
+    <w:p>
+      <w:pPr>
+        <w:pStyle w:val="ListParagraph"/>
+        <w:numPr>
+          <w:ilvl w:val="0"/>
+          <w:numId w:val="3"/>
+        </w:numPr>
+      </w:pPr>
+      <w:r>
+        <w:t>Provide the user with information on requested dog breeds.</w:t>
+      </w:r>
+    </w:p>
+    <w:p>
+      <w:pPr>
+        <w:pStyle w:val="ListParagraph"/>
+        <w:numPr>
+          <w:ilvl w:val="0"/>
+          <w:numId w:val="3"/>
+        </w:numPr>
+      </w:pPr>
+      <w:r>
+        <w:t>Provide the user on</w:t>
+      </w:r>
+      <w:r>
+        <w:t xml:space="preserve"> requested</w:t>
+      </w:r>
+      <w:r>
+        <w:t xml:space="preserve"> lists of groups of dog breeds (</w:t>
+      </w:r>
+      <w:r>
+        <w:t>i.e.</w:t>
+      </w:r>
+      <w:r>
+        <w:t xml:space="preserve"> hounds, terriers, retrievers, </w:t>
+      </w:r>
+      <w:r>
+        <w:t>etc</w:t>
+      </w:r>
+      <w:r>
+        <w:t>…)</w:t>
+      </w:r>
+      <w:r>
+        <w:t>.</w:t>
+      </w:r>
+    </w:p>
+    <w:p>
+      <w:pPr>
+        <w:pStyle w:val="ListParagraph"/>
+        <w:numPr>
+          <w:ilvl w:val="0"/>
+          <w:numId w:val="3"/>
+        </w:numPr>
+      </w:pPr>
+      <w:r>
+        <w:t>Attempt to guess and provide information on the dog breed a user describes.</w:t>
+      </w:r>
+    </w:p>
+    <w:p>
+      <w:pPr>
+        <w:pStyle w:val="ListParagraph"/>
+        <w:numPr>
+          <w:ilvl w:val="0"/>
+          <w:numId w:val="3"/>
+        </w:numPr>
+      </w:pPr>
+      <w:r>
+        <w:t>Perform Wikipedia searches when it cannot provide requested information.</w:t>
+      </w:r>
+    </w:p>
+    <w:p/>
+    <w:p>
+      <w:pPr>
+        <w:rPr>
+          <w:b/>
+        </w:rPr>
+      </w:pPr>
+      <w:r>
+        <w:rPr>
+          <w:b/>
+        </w:rPr>
+        <w:t>Description of individual modules</w:t>
+      </w:r>
+    </w:p>
+    <w:p>
+      <w:r>
+        <w:t xml:space="preserve">In order to achieve the requirements above, the chatbot implementation will utilize various modules. </w:t>
+      </w:r>
+    </w:p>
+    <w:p/>
+    <w:p>
+      <w:pPr>
+        <w:rPr>
+          <w:u w:val="single"/>
+        </w:rPr>
+      </w:pPr>
+      <w:r>
+        <w:rPr>
+          <w:u w:val="single"/>
+        </w:rPr>
+        <w:t>TF-IDF</w:t>
+      </w:r>
+    </w:p>
+    <w:p>
+      <w:r>
+        <w:t xml:space="preserve">This module utilizes the term frequency, inverse document frequency and cosine similarity </w:t>
+      </w:r>
+      <w:r>
+        <w:t>equations in</w:t>
+      </w:r>
+      <w:r>
+        <w:t xml:space="preserve"> order to </w:t>
+      </w:r>
+      <w:r>
+        <w:t xml:space="preserve">calculate the similarity of a sentence in comparison to a list of other sentences. This is to be used by the chatbot to compare users input with </w:t>
+      </w:r>
+      <w:r>
+        <w:t>its data</w:t>
+      </w:r>
+      <w:r>
+        <w:t xml:space="preserve"> </w:t>
+      </w:r>
+      <w:r>
+        <w:t>to</w:t>
+      </w:r>
+      <w:r>
+        <w:t xml:space="preserve"> understand the users input</w:t>
+      </w:r>
+      <w:r>
+        <w:t>, and therefore give a better response.</w:t>
+      </w:r>
+      <w:r>
+        <w:t xml:space="preserve"> The implementation of requirements 2, 3 and 4 will use this </w:t>
+      </w:r>
+      <w:r>
+        <w:t>module.</w:t>
+      </w:r>
+    </w:p>
+    <w:p/>
+    <w:p>
+      <w:pPr>
+        <w:rPr>
+          <w:u w:val="single"/>
+        </w:rPr>
+      </w:pPr>
+      <w:r>
+        <w:rPr>
+          <w:u w:val="single"/>
+        </w:rPr>
+        <w:t>AIML</w:t>
+      </w:r>
+    </w:p>
+    <w:p>
+      <w:r>
+        <w:t xml:space="preserve">The AIML module will be used by the chatbot to define the response rules to users input. For </w:t>
+      </w:r>
+      <w:r>
+        <w:t>example,</w:t>
+      </w:r>
+      <w:r>
+        <w:t xml:space="preserve"> to return information about a specific dog breed when user</w:t>
+      </w:r>
+      <w:r>
+        <w:t>s</w:t>
+      </w:r>
+      <w:r>
+        <w:t xml:space="preserve"> </w:t>
+      </w:r>
+      <w:r>
+        <w:t>request</w:t>
+      </w:r>
+      <w:r>
+        <w:t xml:space="preserve"> it.</w:t>
+      </w:r>
+      <w:r>
+        <w:t xml:space="preserve"> Each input run of the chatbot will be initially handled by the AIML</w:t>
+      </w:r>
+      <w:r>
+        <w:t>. It</w:t>
+      </w:r>
+      <w:r>
+        <w:t xml:space="preserve"> will decide the next steps of the chatbot algorithm in order to produce the correct output</w:t>
+      </w:r>
+      <w:r>
+        <w:t xml:space="preserve">, expect however in the case of </w:t>
+      </w:r>
+      <w:r>
+        <w:t>pleasantries</w:t>
+      </w:r>
+      <w:r>
+        <w:t xml:space="preserve"> in which the entire functionality will be </w:t>
+      </w:r>
+      <w:r>
+        <w:t>handled</w:t>
+      </w:r>
+      <w:r>
+        <w:t xml:space="preserve"> by it</w:t>
+      </w:r>
+      <w:r>
+        <w:t>.</w:t>
+      </w:r>
+      <w:r>
+        <w:t xml:space="preserve"> </w:t>
+      </w:r>
+    </w:p>
+    <w:p>
+      <w:pPr>
+        <w:rPr>
+          <w:u w:val="single"/>
+        </w:rPr>
+      </w:pPr>
+    </w:p>
+    <w:p>
+      <w:pPr>
+        <w:rPr>
+          <w:u w:val="single"/>
+        </w:rPr>
+      </w:pPr>
+    </w:p>
+    <w:p>
+      <w:pPr>
+        <w:rPr>
+          <w:u w:val="single"/>
+        </w:rPr>
+      </w:pPr>
+      <w:r>
+        <w:rPr>
+          <w:u w:val="single"/>
+        </w:rPr>
+        <w:lastRenderedPageBreak/>
+        <w:t>Dog breed and information</w:t>
+      </w:r>
+    </w:p>
+    <w:p>
+      <w:r>
+        <w:t xml:space="preserve">Data pertaining to a breed’s name with its corresponding information </w:t>
+      </w:r>
+      <w:r>
+        <w:t xml:space="preserve">will be stored within an CSV, like </w:t>
+      </w:r>
+      <w:r>
+        <w:t>a 2D array</w:t>
+      </w:r>
+      <w:r>
+        <w:t xml:space="preserve">. The chatbot functionality will use this data in order to </w:t>
+      </w:r>
+      <w:r>
+        <w:t>achieve requirements 2,3 and 4</w:t>
+      </w:r>
+      <w:r>
+        <w:t>.</w:t>
+      </w:r>
+    </w:p>
+    <w:p/>
+    <w:p>
+      <w:pPr>
+        <w:rPr>
+          <w:b/>
+        </w:rPr>
+      </w:pPr>
+      <w:r>
+        <w:rPr>
+          <w:b/>
+        </w:rPr>
+        <w:t>Flow diagram</w:t>
+      </w:r>
+    </w:p>
+    <w:p>
+      <w:r>
+        <w:rPr>
+          <w:noProof/>
+        </w:rPr>
+        <w:drawing>
+          <wp:anchor distT="0" distB="0" distL="114300" distR="114300" simplePos="0" relativeHeight="251658240" behindDoc="0" locked="0" layoutInCell="1" allowOverlap="1" wp14:anchorId="47300B39" wp14:editId="0207DCFB">
+            <wp:simplePos x="0" y="0"/>
+            <wp:positionH relativeFrom="margin">
+              <wp:align>center</wp:align>
+            </wp:positionH>
+            <wp:positionV relativeFrom="margin">
+              <wp:posOffset>2009140</wp:posOffset>
+            </wp:positionV>
+            <wp:extent cx="6276975" cy="3540125"/>
+            <wp:effectExtent l="0" t="0" r="9525" b="3175"/>
+            <wp:wrapSquare wrapText="bothSides"/>
+            <wp:docPr id="1" name="Picture 1"/>
+            <wp:cNvGraphicFramePr>
+              <a:graphicFrameLocks xmlns:a="http://schemas.openxmlformats.org/drawingml/2006/main" noChangeAspect="1"/>
+            </wp:cNvGraphicFramePr>
+            <a:graphic xmlns:a="http://schemas.openxmlformats.org/drawingml/2006/main">
+              <a:graphicData uri="http://schemas.openxmlformats.org/drawingml/2006/picture">
+                <pic:pic xmlns:pic="http://schemas.openxmlformats.org/drawingml/2006/picture">
+                  <pic:nvPicPr>
+                    <pic:cNvPr id="1" name=""/>
+                    <pic:cNvPicPr/>
+                  </pic:nvPicPr>
+                  <pic:blipFill>
+                    <a:blip r:embed="rId5" cstate="print">
+                      <a:extLst>
+                        <a:ext uri="{28A0092B-C50C-407E-A947-70E740481C1C}">
+                          <a14:useLocalDpi xmlns:a14="http://schemas.microsoft.com/office/drawing/2010/main" val="0"/>
+                        </a:ext>
+                      </a:extLst>
+                    </a:blip>
+                    <a:stretch>
+                      <a:fillRect/>
+                    </a:stretch>
+                  </pic:blipFill>
+                  <pic:spPr>
+                    <a:xfrm>
+                      <a:off x="0" y="0"/>
+                      <a:ext cx="6276975" cy="3540125"/>
+                    </a:xfrm>
+                    <a:prstGeom prst="rect">
+                      <a:avLst/>
+                    </a:prstGeom>
+                  </pic:spPr>
+                </pic:pic>
+              </a:graphicData>
+            </a:graphic>
+            <wp14:sizeRelH relativeFrom="margin">
+              <wp14:pctWidth>0</wp14:pctWidth>
+            </wp14:sizeRelH>
+            <wp14:sizeRelV relativeFrom="margin">
+              <wp14:pctHeight>0</wp14:pctHeight>
+            </wp14:sizeRelV>
+          </wp:anchor>
+        </w:drawing>
+      </w:r>
+      <w:r>
+        <w:t>Below is a flow diagram representing the functionality flow between the various modules described above.</w:t>
+      </w:r>
+    </w:p>
+    <w:p/>
     <w:sectPr>
       <w:pgSz w:w="11906" w:h="16838"/>
       <w:pgMar w:top="1440" w:right="1440" w:bottom="1440" w:left="1440" w:header="708" w:footer="708" w:gutter="0"/>
@@ -40,6 +431,472 @@
 </w:document>
 </file>
 
+<file path=word/numbering.xml><?xml version="1.0" encoding="utf-8"?>
+<w:numbering xmlns:wpc="http://schemas.microsoft.com/office/word/2010/wordprocessingCanvas" xmlns:cx="http://schemas.microsoft.com/office/drawing/2014/chartex" xmlns:cx1="http://schemas.microsoft.com/office/drawing/2015/9/8/chartex" xmlns:cx2="http://schemas.microsoft.com/office/drawing/2015/10/21/chartex" xmlns:cx3="http://schemas.microsoft.com/office/drawing/2016/5/9/chartex" xmlns:cx4="http://schemas.microsoft.com/office/drawing/2016/5/10/chartex" xmlns:cx5="http://schemas.microsoft.com/office/drawing/2016/5/11/chartex" xmlns:cx6="http://schemas.microsoft.com/office/drawing/2016/5/12/chartex" xmlns:cx7="http://schemas.microsoft.com/office/drawing/2016/5/13/chartex" xmlns:cx8="http://schemas.microsoft.com/office/drawing/2016/5/14/chartex" xmlns:mc="http://schemas.openxmlformats.org/markup-compatibility/2006" xmlns:aink="http://schemas.microsoft.com/office/drawing/2016/ink" xmlns:am3d="http://schemas.microsoft.com/office/drawing/2017/model3d" xmlns:o="urn:schemas-microsoft-com:office:office" xmlns:r="http://schemas.openxmlformats.org/officeDocument/2006/relationships" xmlns:m="http://schemas.openxmlformats.org/officeDocument/2006/math" xmlns:v="urn:schemas-microsoft-com:vml" xmlns:wp14="http://schemas.microsoft.com/office/word/2010/wordprocessingDrawing" xmlns:wp="http://schemas.openxmlformats.org/drawingml/2006/wordprocessingDrawing" xmlns:w10="urn:schemas-microsoft-com:office:word" xmlns:w="http://schemas.openxmlformats.org/wordprocessingml/2006/main" xmlns:w14="http://schemas.microsoft.com/office/word/2010/wordml" xmlns:w15="http://schemas.microsoft.com/office/word/2012/wordml" xmlns:w16cid="http://schemas.microsoft.com/office/word/2016/wordml/cid" xmlns:w16se="http://schemas.microsoft.com/office/word/2015/wordml/symex" xmlns:wpg="http://schemas.microsoft.com/office/word/2010/wordprocessingGroup" xmlns:wpi="http://schemas.microsoft.com/office/word/2010/wordprocessingInk" xmlns:wne="http://schemas.microsoft.com/office/word/2006/wordml" xmlns:wps="http://schemas.microsoft.com/office/word/2010/wordprocessingShape" mc:Ignorable="w14 w15 w16se w16cid wp14">
+  <w:abstractNum w:abstractNumId="0" w15:restartNumberingAfterBreak="0">
+    <w:nsid w:val="3E057DD9"/>
+    <w:multiLevelType w:val="hybridMultilevel"/>
+    <w:tmpl w:val="EFA0529C"/>
+    <w:lvl w:ilvl="0" w:tplc="8D5ED4A2">
+      <w:numFmt w:val="bullet"/>
+      <w:lvlText w:val="-"/>
+      <w:lvlJc w:val="left"/>
+      <w:pPr>
+        <w:ind w:left="720" w:hanging="360"/>
+      </w:pPr>
+      <w:rPr>
+        <w:rFonts w:ascii="Calibri" w:eastAsiaTheme="minorHAnsi" w:hAnsi="Calibri" w:cs="Calibri" w:hint="default"/>
+      </w:rPr>
+    </w:lvl>
+    <w:lvl w:ilvl="1" w:tplc="08090003" w:tentative="1">
+      <w:start w:val="1"/>
+      <w:numFmt w:val="bullet"/>
+      <w:lvlText w:val="o"/>
+      <w:lvlJc w:val="left"/>
+      <w:pPr>
+        <w:ind w:left="1440" w:hanging="360"/>
+      </w:pPr>
+      <w:rPr>
+        <w:rFonts w:ascii="Courier New" w:hAnsi="Courier New" w:cs="Courier New" w:hint="default"/>
+      </w:rPr>
+    </w:lvl>
+    <w:lvl w:ilvl="2" w:tplc="08090005" w:tentative="1">
+      <w:start w:val="1"/>
+      <w:numFmt w:val="bullet"/>
+      <w:lvlText w:val=""/>
+      <w:lvlJc w:val="left"/>
+      <w:pPr>
+        <w:ind w:left="2160" w:hanging="360"/>
+      </w:pPr>
+      <w:rPr>
+        <w:rFonts w:ascii="Wingdings" w:hAnsi="Wingdings" w:hint="default"/>
+      </w:rPr>
+    </w:lvl>
+    <w:lvl w:ilvl="3" w:tplc="08090001" w:tentative="1">
+      <w:start w:val="1"/>
+      <w:numFmt w:val="bullet"/>
+      <w:lvlText w:val=""/>
+      <w:lvlJc w:val="left"/>
+      <w:pPr>
+        <w:ind w:left="2880" w:hanging="360"/>
+      </w:pPr>
+      <w:rPr>
+        <w:rFonts w:ascii="Symbol" w:hAnsi="Symbol" w:hint="default"/>
+      </w:rPr>
+    </w:lvl>
+    <w:lvl w:ilvl="4" w:tplc="08090003" w:tentative="1">
+      <w:start w:val="1"/>
+      <w:numFmt w:val="bullet"/>
+      <w:lvlText w:val="o"/>
+      <w:lvlJc w:val="left"/>
+      <w:pPr>
+        <w:ind w:left="3600" w:hanging="360"/>
+      </w:pPr>
+      <w:rPr>
+        <w:rFonts w:ascii="Courier New" w:hAnsi="Courier New" w:cs="Courier New" w:hint="default"/>
+      </w:rPr>
+    </w:lvl>
+    <w:lvl w:ilvl="5" w:tplc="08090005" w:tentative="1">
+      <w:start w:val="1"/>
+      <w:numFmt w:val="bullet"/>
+      <w:lvlText w:val=""/>
+      <w:lvlJc w:val="left"/>
+      <w:pPr>
+        <w:ind w:left="4320" w:hanging="360"/>
+      </w:pPr>
+      <w:rPr>
+        <w:rFonts w:ascii="Wingdings" w:hAnsi="Wingdings" w:hint="default"/>
+      </w:rPr>
+    </w:lvl>
+    <w:lvl w:ilvl="6" w:tplc="08090001" w:tentative="1">
+      <w:start w:val="1"/>
+      <w:numFmt w:val="bullet"/>
+      <w:lvlText w:val=""/>
+      <w:lvlJc w:val="left"/>
+      <w:pPr>
+        <w:ind w:left="5040" w:hanging="360"/>
+      </w:pPr>
+      <w:rPr>
+        <w:rFonts w:ascii="Symbol" w:hAnsi="Symbol" w:hint="default"/>
+      </w:rPr>
+    </w:lvl>
+    <w:lvl w:ilvl="7" w:tplc="08090003" w:tentative="1">
+      <w:start w:val="1"/>
+      <w:numFmt w:val="bullet"/>
+      <w:lvlText w:val="o"/>
+      <w:lvlJc w:val="left"/>
+      <w:pPr>
+        <w:ind w:left="5760" w:hanging="360"/>
+      </w:pPr>
+      <w:rPr>
+        <w:rFonts w:ascii="Courier New" w:hAnsi="Courier New" w:cs="Courier New" w:hint="default"/>
+      </w:rPr>
+    </w:lvl>
+    <w:lvl w:ilvl="8" w:tplc="08090005" w:tentative="1">
+      <w:start w:val="1"/>
+      <w:numFmt w:val="bullet"/>
+      <w:lvlText w:val=""/>
+      <w:lvlJc w:val="left"/>
+      <w:pPr>
+        <w:ind w:left="6480" w:hanging="360"/>
+      </w:pPr>
+      <w:rPr>
+        <w:rFonts w:ascii="Wingdings" w:hAnsi="Wingdings" w:hint="default"/>
+      </w:rPr>
+    </w:lvl>
+  </w:abstractNum>
+  <w:abstractNum w:abstractNumId="1" w15:restartNumberingAfterBreak="0">
+    <w:nsid w:val="60475E6F"/>
+    <w:multiLevelType w:val="hybridMultilevel"/>
+    <w:tmpl w:val="ADDED1EA"/>
+    <w:lvl w:ilvl="0" w:tplc="AFC6ACFC">
+      <w:numFmt w:val="bullet"/>
+      <w:lvlText w:val="-"/>
+      <w:lvlJc w:val="left"/>
+      <w:pPr>
+        <w:ind w:left="720" w:hanging="360"/>
+      </w:pPr>
+      <w:rPr>
+        <w:rFonts w:ascii="Calibri" w:eastAsiaTheme="minorHAnsi" w:hAnsi="Calibri" w:cs="Calibri" w:hint="default"/>
+      </w:rPr>
+    </w:lvl>
+    <w:lvl w:ilvl="1" w:tplc="08090003" w:tentative="1">
+      <w:start w:val="1"/>
+      <w:numFmt w:val="bullet"/>
+      <w:lvlText w:val="o"/>
+      <w:lvlJc w:val="left"/>
+      <w:pPr>
+        <w:ind w:left="1440" w:hanging="360"/>
+      </w:pPr>
+      <w:rPr>
+        <w:rFonts w:ascii="Courier New" w:hAnsi="Courier New" w:cs="Courier New" w:hint="default"/>
+      </w:rPr>
+    </w:lvl>
+    <w:lvl w:ilvl="2" w:tplc="08090005" w:tentative="1">
+      <w:start w:val="1"/>
+      <w:numFmt w:val="bullet"/>
+      <w:lvlText w:val=""/>
+      <w:lvlJc w:val="left"/>
+      <w:pPr>
+        <w:ind w:left="2160" w:hanging="360"/>
+      </w:pPr>
+      <w:rPr>
+        <w:rFonts w:ascii="Wingdings" w:hAnsi="Wingdings" w:hint="default"/>
+      </w:rPr>
+    </w:lvl>
+    <w:lvl w:ilvl="3" w:tplc="08090001" w:tentative="1">
+      <w:start w:val="1"/>
+      <w:numFmt w:val="bullet"/>
+      <w:lvlText w:val=""/>
+      <w:lvlJc w:val="left"/>
+      <w:pPr>
+        <w:ind w:left="2880" w:hanging="360"/>
+      </w:pPr>
+      <w:rPr>
+        <w:rFonts w:ascii="Symbol" w:hAnsi="Symbol" w:hint="default"/>
+      </w:rPr>
+    </w:lvl>
+    <w:lvl w:ilvl="4" w:tplc="08090003" w:tentative="1">
+      <w:start w:val="1"/>
+      <w:numFmt w:val="bullet"/>
+      <w:lvlText w:val="o"/>
+      <w:lvlJc w:val="left"/>
+      <w:pPr>
+        <w:ind w:left="3600" w:hanging="360"/>
+      </w:pPr>
+      <w:rPr>
+        <w:rFonts w:ascii="Courier New" w:hAnsi="Courier New" w:cs="Courier New" w:hint="default"/>
+      </w:rPr>
+    </w:lvl>
+    <w:lvl w:ilvl="5" w:tplc="08090005" w:tentative="1">
+      <w:start w:val="1"/>
+      <w:numFmt w:val="bullet"/>
+      <w:lvlText w:val=""/>
+      <w:lvlJc w:val="left"/>
+      <w:pPr>
+        <w:ind w:left="4320" w:hanging="360"/>
+      </w:pPr>
+      <w:rPr>
+        <w:rFonts w:ascii="Wingdings" w:hAnsi="Wingdings" w:hint="default"/>
+      </w:rPr>
+    </w:lvl>
+    <w:lvl w:ilvl="6" w:tplc="08090001" w:tentative="1">
+      <w:start w:val="1"/>
+      <w:numFmt w:val="bullet"/>
+      <w:lvlText w:val=""/>
+      <w:lvlJc w:val="left"/>
+      <w:pPr>
+        <w:ind w:left="5040" w:hanging="360"/>
+      </w:pPr>
+      <w:rPr>
+        <w:rFonts w:ascii="Symbol" w:hAnsi="Symbol" w:hint="default"/>
+      </w:rPr>
+    </w:lvl>
+    <w:lvl w:ilvl="7" w:tplc="08090003" w:tentative="1">
+      <w:start w:val="1"/>
+      <w:numFmt w:val="bullet"/>
+      <w:lvlText w:val="o"/>
+      <w:lvlJc w:val="left"/>
+      <w:pPr>
+        <w:ind w:left="5760" w:hanging="360"/>
+      </w:pPr>
+      <w:rPr>
+        <w:rFonts w:ascii="Courier New" w:hAnsi="Courier New" w:cs="Courier New" w:hint="default"/>
+      </w:rPr>
+    </w:lvl>
+    <w:lvl w:ilvl="8" w:tplc="08090005" w:tentative="1">
+      <w:start w:val="1"/>
+      <w:numFmt w:val="bullet"/>
+      <w:lvlText w:val=""/>
+      <w:lvlJc w:val="left"/>
+      <w:pPr>
+        <w:ind w:left="6480" w:hanging="360"/>
+      </w:pPr>
+      <w:rPr>
+        <w:rFonts w:ascii="Wingdings" w:hAnsi="Wingdings" w:hint="default"/>
+      </w:rPr>
+    </w:lvl>
+  </w:abstractNum>
+  <w:abstractNum w:abstractNumId="2" w15:restartNumberingAfterBreak="0">
+    <w:nsid w:val="72E32FB5"/>
+    <w:multiLevelType w:val="hybridMultilevel"/>
+    <w:tmpl w:val="BAA493F4"/>
+    <w:lvl w:ilvl="0" w:tplc="0809000F">
+      <w:start w:val="1"/>
+      <w:numFmt w:val="decimal"/>
+      <w:lvlText w:val="%1."/>
+      <w:lvlJc w:val="left"/>
+      <w:pPr>
+        <w:ind w:left="720" w:hanging="360"/>
+      </w:pPr>
+      <w:rPr>
+        <w:rFonts w:hint="default"/>
+      </w:rPr>
+    </w:lvl>
+    <w:lvl w:ilvl="1" w:tplc="08090003" w:tentative="1">
+      <w:start w:val="1"/>
+      <w:numFmt w:val="bullet"/>
+      <w:lvlText w:val="o"/>
+      <w:lvlJc w:val="left"/>
+      <w:pPr>
+        <w:ind w:left="1440" w:hanging="360"/>
+      </w:pPr>
+      <w:rPr>
+        <w:rFonts w:ascii="Courier New" w:hAnsi="Courier New" w:cs="Courier New" w:hint="default"/>
+      </w:rPr>
+    </w:lvl>
+    <w:lvl w:ilvl="2" w:tplc="08090005" w:tentative="1">
+      <w:start w:val="1"/>
+      <w:numFmt w:val="bullet"/>
+      <w:lvlText w:val=""/>
+      <w:lvlJc w:val="left"/>
+      <w:pPr>
+        <w:ind w:left="2160" w:hanging="360"/>
+      </w:pPr>
+      <w:rPr>
+        <w:rFonts w:ascii="Wingdings" w:hAnsi="Wingdings" w:hint="default"/>
+      </w:rPr>
+    </w:lvl>
+    <w:lvl w:ilvl="3" w:tplc="08090001" w:tentative="1">
+      <w:start w:val="1"/>
+      <w:numFmt w:val="bullet"/>
+      <w:lvlText w:val=""/>
+      <w:lvlJc w:val="left"/>
+      <w:pPr>
+        <w:ind w:left="2880" w:hanging="360"/>
+      </w:pPr>
+      <w:rPr>
+        <w:rFonts w:ascii="Symbol" w:hAnsi="Symbol" w:hint="default"/>
+      </w:rPr>
+    </w:lvl>
+    <w:lvl w:ilvl="4" w:tplc="08090003" w:tentative="1">
+      <w:start w:val="1"/>
+      <w:numFmt w:val="bullet"/>
+      <w:lvlText w:val="o"/>
+      <w:lvlJc w:val="left"/>
+      <w:pPr>
+        <w:ind w:left="3600" w:hanging="360"/>
+      </w:pPr>
+      <w:rPr>
+        <w:rFonts w:ascii="Courier New" w:hAnsi="Courier New" w:cs="Courier New" w:hint="default"/>
+      </w:rPr>
+    </w:lvl>
+    <w:lvl w:ilvl="5" w:tplc="08090005" w:tentative="1">
+      <w:start w:val="1"/>
+      <w:numFmt w:val="bullet"/>
+      <w:lvlText w:val=""/>
+      <w:lvlJc w:val="left"/>
+      <w:pPr>
+        <w:ind w:left="4320" w:hanging="360"/>
+      </w:pPr>
+      <w:rPr>
+        <w:rFonts w:ascii="Wingdings" w:hAnsi="Wingdings" w:hint="default"/>
+      </w:rPr>
+    </w:lvl>
+    <w:lvl w:ilvl="6" w:tplc="08090001" w:tentative="1">
+      <w:start w:val="1"/>
+      <w:numFmt w:val="bullet"/>
+      <w:lvlText w:val=""/>
+      <w:lvlJc w:val="left"/>
+      <w:pPr>
+        <w:ind w:left="5040" w:hanging="360"/>
+      </w:pPr>
+      <w:rPr>
+        <w:rFonts w:ascii="Symbol" w:hAnsi="Symbol" w:hint="default"/>
+      </w:rPr>
+    </w:lvl>
+    <w:lvl w:ilvl="7" w:tplc="08090003" w:tentative="1">
+      <w:start w:val="1"/>
+      <w:numFmt w:val="bullet"/>
+      <w:lvlText w:val="o"/>
+      <w:lvlJc w:val="left"/>
+      <w:pPr>
+        <w:ind w:left="5760" w:hanging="360"/>
+      </w:pPr>
+      <w:rPr>
+        <w:rFonts w:ascii="Courier New" w:hAnsi="Courier New" w:cs="Courier New" w:hint="default"/>
+      </w:rPr>
+    </w:lvl>
+    <w:lvl w:ilvl="8" w:tplc="08090005" w:tentative="1">
+      <w:start w:val="1"/>
+      <w:numFmt w:val="bullet"/>
+      <w:lvlText w:val=""/>
+      <w:lvlJc w:val="left"/>
+      <w:pPr>
+        <w:ind w:left="6480" w:hanging="360"/>
+      </w:pPr>
+      <w:rPr>
+        <w:rFonts w:ascii="Wingdings" w:hAnsi="Wingdings" w:hint="default"/>
+      </w:rPr>
+    </w:lvl>
+  </w:abstractNum>
+  <w:abstractNum w:abstractNumId="3" w15:restartNumberingAfterBreak="0">
+    <w:nsid w:val="7AE02724"/>
+    <w:multiLevelType w:val="hybridMultilevel"/>
+    <w:tmpl w:val="05F25644"/>
+    <w:lvl w:ilvl="0" w:tplc="1CF8DD44">
+      <w:numFmt w:val="bullet"/>
+      <w:lvlText w:val="-"/>
+      <w:lvlJc w:val="left"/>
+      <w:pPr>
+        <w:ind w:left="720" w:hanging="360"/>
+      </w:pPr>
+      <w:rPr>
+        <w:rFonts w:ascii="Calibri" w:eastAsiaTheme="minorHAnsi" w:hAnsi="Calibri" w:cs="Calibri" w:hint="default"/>
+      </w:rPr>
+    </w:lvl>
+    <w:lvl w:ilvl="1" w:tplc="08090003" w:tentative="1">
+      <w:start w:val="1"/>
+      <w:numFmt w:val="bullet"/>
+      <w:lvlText w:val="o"/>
+      <w:lvlJc w:val="left"/>
+      <w:pPr>
+        <w:ind w:left="1440" w:hanging="360"/>
+      </w:pPr>
+      <w:rPr>
+        <w:rFonts w:ascii="Courier New" w:hAnsi="Courier New" w:cs="Courier New" w:hint="default"/>
+      </w:rPr>
+    </w:lvl>
+    <w:lvl w:ilvl="2" w:tplc="08090005" w:tentative="1">
+      <w:start w:val="1"/>
+      <w:numFmt w:val="bullet"/>
+      <w:lvlText w:val=""/>
+      <w:lvlJc w:val="left"/>
+      <w:pPr>
+        <w:ind w:left="2160" w:hanging="360"/>
+      </w:pPr>
+      <w:rPr>
+        <w:rFonts w:ascii="Wingdings" w:hAnsi="Wingdings" w:hint="default"/>
+      </w:rPr>
+    </w:lvl>
+    <w:lvl w:ilvl="3" w:tplc="08090001" w:tentative="1">
+      <w:start w:val="1"/>
+      <w:numFmt w:val="bullet"/>
+      <w:lvlText w:val=""/>
+      <w:lvlJc w:val="left"/>
+      <w:pPr>
+        <w:ind w:left="2880" w:hanging="360"/>
+      </w:pPr>
+      <w:rPr>
+        <w:rFonts w:ascii="Symbol" w:hAnsi="Symbol" w:hint="default"/>
+      </w:rPr>
+    </w:lvl>
+    <w:lvl w:ilvl="4" w:tplc="08090003" w:tentative="1">
+      <w:start w:val="1"/>
+      <w:numFmt w:val="bullet"/>
+      <w:lvlText w:val="o"/>
+      <w:lvlJc w:val="left"/>
+      <w:pPr>
+        <w:ind w:left="3600" w:hanging="360"/>
+      </w:pPr>
+      <w:rPr>
+        <w:rFonts w:ascii="Courier New" w:hAnsi="Courier New" w:cs="Courier New" w:hint="default"/>
+      </w:rPr>
+    </w:lvl>
+    <w:lvl w:ilvl="5" w:tplc="08090005" w:tentative="1">
+      <w:start w:val="1"/>
+      <w:numFmt w:val="bullet"/>
+      <w:lvlText w:val=""/>
+      <w:lvlJc w:val="left"/>
+      <w:pPr>
+        <w:ind w:left="4320" w:hanging="360"/>
+      </w:pPr>
+      <w:rPr>
+        <w:rFonts w:ascii="Wingdings" w:hAnsi="Wingdings" w:hint="default"/>
+      </w:rPr>
+    </w:lvl>
+    <w:lvl w:ilvl="6" w:tplc="08090001" w:tentative="1">
+      <w:start w:val="1"/>
+      <w:numFmt w:val="bullet"/>
+      <w:lvlText w:val=""/>
+      <w:lvlJc w:val="left"/>
+      <w:pPr>
+        <w:ind w:left="5040" w:hanging="360"/>
+      </w:pPr>
+      <w:rPr>
+        <w:rFonts w:ascii="Symbol" w:hAnsi="Symbol" w:hint="default"/>
+      </w:rPr>
+    </w:lvl>
+    <w:lvl w:ilvl="7" w:tplc="08090003" w:tentative="1">
+      <w:start w:val="1"/>
+      <w:numFmt w:val="bullet"/>
+      <w:lvlText w:val="o"/>
+      <w:lvlJc w:val="left"/>
+      <w:pPr>
+        <w:ind w:left="5760" w:hanging="360"/>
+      </w:pPr>
+      <w:rPr>
+        <w:rFonts w:ascii="Courier New" w:hAnsi="Courier New" w:cs="Courier New" w:hint="default"/>
+      </w:rPr>
+    </w:lvl>
+    <w:lvl w:ilvl="8" w:tplc="08090005" w:tentative="1">
+      <w:start w:val="1"/>
+      <w:numFmt w:val="bullet"/>
+      <w:lvlText w:val=""/>
+      <w:lvlJc w:val="left"/>
+      <w:pPr>
+        <w:ind w:left="6480" w:hanging="360"/>
+      </w:pPr>
+      <w:rPr>
+        <w:rFonts w:ascii="Wingdings" w:hAnsi="Wingdings" w:hint="default"/>
+      </w:rPr>
+    </w:lvl>
+  </w:abstractNum>
+  <w:num w:numId="1">
+    <w:abstractNumId w:val="3"/>
+  </w:num>
+  <w:num w:numId="2">
+    <w:abstractNumId w:val="0"/>
+  </w:num>
+  <w:num w:numId="3">
+    <w:abstractNumId w:val="2"/>
+  </w:num>
+  <w:num w:numId="4">
+    <w:abstractNumId w:val="1"/>
+  </w:num>
+</w:numbering>
+</file>
+
 <file path=word/styles.xml><?xml version="1.0" encoding="utf-8"?>
 <w:styles xmlns:mc="http://schemas.openxmlformats.org/markup-compatibility/2006" xmlns:r="http://schemas.openxmlformats.org/officeDocument/2006/relationships" xmlns:w="http://schemas.openxmlformats.org/wordprocessingml/2006/main" xmlns:w14="http://schemas.microsoft.com/office/word/2010/wordml" xmlns:w15="http://schemas.microsoft.com/office/word/2012/wordml" xmlns:w16cid="http://schemas.microsoft.com/office/word/2016/wordml/cid" xmlns:w16se="http://schemas.microsoft.com/office/word/2015/wordml/symex" mc:Ignorable="w14 w15 w16se w16cid">
   <w:docDefaults>
@@ -57,7 +914,7 @@
       </w:pPr>
     </w:pPrDefault>
   </w:docDefaults>
-  <w:latentStyles w:defLockedState="0" w:defUIPriority="99" w:defSemiHidden="0" w:defUnhideWhenUsed="0" w:defQFormat="0" w:count="377">
+  <w:latentStyles w:defLockedState="0" w:defUIPriority="99" w:defSemiHidden="0" w:defUnhideWhenUsed="0" w:defQFormat="0" w:count="375">
     <w:lsdException w:name="Normal" w:uiPriority="0" w:qFormat="1"/>
     <w:lsdException w:name="heading 1" w:uiPriority="9" w:qFormat="1"/>
     <w:lsdException w:name="heading 2" w:semiHidden="1" w:uiPriority="9" w:unhideWhenUsed="1" w:qFormat="1"/>
@@ -163,6 +1020,7 @@
     <w:lsdException w:name="HTML Sample" w:semiHidden="1" w:unhideWhenUsed="1"/>
     <w:lsdException w:name="HTML Typewriter" w:semiHidden="1" w:unhideWhenUsed="1"/>
     <w:lsdException w:name="HTML Variable" w:semiHidden="1" w:unhideWhenUsed="1"/>
+    <w:lsdException w:name="Normal Table" w:semiHidden="1" w:unhideWhenUsed="1"/>
     <w:lsdException w:name="annotation subject" w:semiHidden="1" w:unhideWhenUsed="1"/>
     <w:lsdException w:name="No List" w:semiHidden="1" w:unhideWhenUsed="1"/>
     <w:lsdException w:name="Outline List 1" w:semiHidden="1" w:unhideWhenUsed="1"/>
@@ -208,9 +1066,11 @@
     <w:lsdException w:name="Table Subtle 1" w:semiHidden="1" w:unhideWhenUsed="1"/>
     <w:lsdException w:name="Table Subtle 2" w:semiHidden="1" w:unhideWhenUsed="1"/>
     <w:lsdException w:name="Table Web 1" w:semiHidden="1" w:unhideWhenUsed="1"/>
+    <w:lsdException w:name="Table Web 2" w:semiHidden="1" w:unhideWhenUsed="1"/>
     <w:lsdException w:name="Table Web 3" w:semiHidden="1" w:unhideWhenUsed="1"/>
     <w:lsdException w:name="Balloon Text" w:semiHidden="1" w:unhideWhenUsed="1"/>
     <w:lsdException w:name="Table Grid" w:uiPriority="39"/>
+    <w:lsdException w:name="Table Theme" w:semiHidden="1" w:unhideWhenUsed="1"/>
     <w:lsdException w:name="Placeholder Text" w:semiHidden="1"/>
     <w:lsdException w:name="No Spacing" w:uiPriority="1" w:qFormat="1"/>
     <w:lsdException w:name="Light Shading" w:uiPriority="60"/>
@@ -430,12 +1290,31 @@
     <w:lsdException w:name="Smart Hyperlink" w:semiHidden="1" w:unhideWhenUsed="1"/>
     <w:lsdException w:name="Hashtag" w:semiHidden="1" w:unhideWhenUsed="1"/>
     <w:lsdException w:name="Unresolved Mention" w:semiHidden="1" w:unhideWhenUsed="1"/>
-    <w:lsdException w:name="Smart Link" w:semiHidden="1" w:unhideWhenUsed="1"/>
-    <w:lsdException w:name="Smart Link Error" w:semiHidden="1" w:unhideWhenUsed="1"/>
   </w:latentStyles>
   <w:style w:type="paragraph" w:default="1" w:styleId="Normal">
     <w:name w:val="Normal"/>
     <w:qFormat/>
+  </w:style>
+  <w:style w:type="paragraph" w:styleId="Heading1">
+    <w:name w:val="heading 1"/>
+    <w:basedOn w:val="Normal"/>
+    <w:next w:val="Normal"/>
+    <w:link w:val="Heading1Char"/>
+    <w:uiPriority w:val="9"/>
+    <w:qFormat/>
+    <w:rsid w:val="00F568DB"/>
+    <w:pPr>
+      <w:keepNext/>
+      <w:keepLines/>
+      <w:spacing w:before="240" w:after="0"/>
+      <w:outlineLvl w:val="0"/>
+    </w:pPr>
+    <w:rPr>
+      <w:rFonts w:asciiTheme="majorHAnsi" w:eastAsiaTheme="majorEastAsia" w:hAnsiTheme="majorHAnsi" w:cstheme="majorBidi"/>
+      <w:color w:val="2F5496" w:themeColor="accent1" w:themeShade="BF"/>
+      <w:sz w:val="32"/>
+      <w:szCs w:val="32"/>
+    </w:rPr>
   </w:style>
   <w:style w:type="character" w:default="1" w:styleId="DefaultParagraphFont">
     <w:name w:val="Default Paragraph Font"/>
@@ -463,6 +1342,60 @@
     <w:uiPriority w:val="99"/>
     <w:semiHidden/>
     <w:unhideWhenUsed/>
+  </w:style>
+  <w:style w:type="paragraph" w:styleId="ListParagraph">
+    <w:name w:val="List Paragraph"/>
+    <w:basedOn w:val="Normal"/>
+    <w:uiPriority w:val="34"/>
+    <w:qFormat/>
+    <w:rsid w:val="002E7758"/>
+    <w:pPr>
+      <w:ind w:left="720"/>
+      <w:contextualSpacing/>
+    </w:pPr>
+  </w:style>
+  <w:style w:type="paragraph" w:styleId="BalloonText">
+    <w:name w:val="Balloon Text"/>
+    <w:basedOn w:val="Normal"/>
+    <w:link w:val="BalloonTextChar"/>
+    <w:uiPriority w:val="99"/>
+    <w:semiHidden/>
+    <w:unhideWhenUsed/>
+    <w:rsid w:val="00A74A5C"/>
+    <w:pPr>
+      <w:spacing w:after="0" w:line="240" w:lineRule="auto"/>
+    </w:pPr>
+    <w:rPr>
+      <w:rFonts w:ascii="Segoe UI" w:hAnsi="Segoe UI" w:cs="Segoe UI"/>
+      <w:sz w:val="18"/>
+      <w:szCs w:val="18"/>
+    </w:rPr>
+  </w:style>
+  <w:style w:type="character" w:customStyle="1" w:styleId="BalloonTextChar">
+    <w:name w:val="Balloon Text Char"/>
+    <w:basedOn w:val="DefaultParagraphFont"/>
+    <w:link w:val="BalloonText"/>
+    <w:uiPriority w:val="99"/>
+    <w:semiHidden/>
+    <w:rsid w:val="00A74A5C"/>
+    <w:rPr>
+      <w:rFonts w:ascii="Segoe UI" w:hAnsi="Segoe UI" w:cs="Segoe UI"/>
+      <w:sz w:val="18"/>
+      <w:szCs w:val="18"/>
+    </w:rPr>
+  </w:style>
+  <w:style w:type="character" w:customStyle="1" w:styleId="Heading1Char">
+    <w:name w:val="Heading 1 Char"/>
+    <w:basedOn w:val="DefaultParagraphFont"/>
+    <w:link w:val="Heading1"/>
+    <w:uiPriority w:val="9"/>
+    <w:rsid w:val="00F568DB"/>
+    <w:rPr>
+      <w:rFonts w:asciiTheme="majorHAnsi" w:eastAsiaTheme="majorEastAsia" w:hAnsiTheme="majorHAnsi" w:cstheme="majorBidi"/>
+      <w:color w:val="2F5496" w:themeColor="accent1" w:themeShade="BF"/>
+      <w:sz w:val="32"/>
+      <w:szCs w:val="32"/>
+    </w:rPr>
   </w:style>
 </w:styles>
 </file>

</xml_diff>

<commit_message>
Updated document to match code
</commit_message>
<xml_diff>
--- a/Docs/Chatbot design planning document.docx
+++ b/Docs/Chatbot design planning document.docx
@@ -40,10 +40,7 @@
         <w:t xml:space="preserve"> The chatbot will attempt to provide its user with information on different dog breeds in a conversation like manner.</w:t>
       </w:r>
     </w:p>
-    <w:p>
-      <w:bookmarkStart w:id="0" w:name="_GoBack"/>
-      <w:bookmarkEnd w:id="0"/>
-    </w:p>
+    <w:p/>
     <w:p>
       <w:pPr>
         <w:rPr>
@@ -143,7 +140,10 @@
         </w:numPr>
       </w:pPr>
       <w:r>
-        <w:t>Attempt to guess and provide information on the dog breed a user describes.</w:t>
+        <w:t>Provide user information on dog sizes</w:t>
+      </w:r>
+      <w:r>
+        <w:t>.</w:t>
       </w:r>
     </w:p>
     <w:p>
@@ -155,6 +155,33 @@
         </w:numPr>
       </w:pPr>
       <w:r>
+        <w:t>Tell the user if a dog is a cross or pure breed</w:t>
+      </w:r>
+      <w:r>
+        <w:t>.</w:t>
+      </w:r>
+    </w:p>
+    <w:p>
+      <w:pPr>
+        <w:pStyle w:val="ListParagraph"/>
+        <w:numPr>
+          <w:ilvl w:val="0"/>
+          <w:numId w:val="3"/>
+        </w:numPr>
+      </w:pPr>
+      <w:r>
+        <w:t>Attempt to guess and provide information on the dog breed a user describes.</w:t>
+      </w:r>
+    </w:p>
+    <w:p>
+      <w:pPr>
+        <w:pStyle w:val="ListParagraph"/>
+        <w:numPr>
+          <w:ilvl w:val="0"/>
+          <w:numId w:val="3"/>
+        </w:numPr>
+      </w:pPr>
+      <w:r>
         <w:t>Perform Wikipedia searches when it cannot provide requested information.</w:t>
       </w:r>
     </w:p>
@@ -220,7 +247,19 @@
         <w:t>, and therefore give a better response.</w:t>
       </w:r>
       <w:r>
-        <w:t xml:space="preserve"> The implementation of requirements 2, 3 and 4 will use this </w:t>
+        <w:t xml:space="preserve"> The implementation of requirements 2, 3</w:t>
+      </w:r>
+      <w:r>
+        <w:t>, 4, 5</w:t>
+      </w:r>
+      <w:r>
+        <w:t xml:space="preserve"> and </w:t>
+      </w:r>
+      <w:r>
+        <w:t>6</w:t>
+      </w:r>
+      <w:r>
+        <w:t xml:space="preserve"> will use this </w:t>
       </w:r>
       <w:r>
         <w:t>module.</w:t>
@@ -317,7 +356,6 @@
         <w:rPr>
           <w:u w:val="single"/>
         </w:rPr>
-        <w:lastRenderedPageBreak/>
         <w:t>Dog breed and information</w:t>
       </w:r>
     </w:p>
@@ -326,13 +364,7 @@
         <w:t xml:space="preserve">Data pertaining to a breed’s name with its corresponding information </w:t>
       </w:r>
       <w:r>
-        <w:t xml:space="preserve">will be stored within an CSV, like </w:t>
-      </w:r>
-      <w:r>
-        <w:t>a 2D array</w:t>
-      </w:r>
-      <w:r>
-        <w:t xml:space="preserve">. The chatbot functionality will use this data in order to </w:t>
+        <w:t xml:space="preserve">will be stored within an CSV, like a 2D array. The chatbot functionality will use this data in order to </w:t>
       </w:r>
       <w:r>
         <w:t>achieve requirements 2,3 and 4</w:t>
@@ -356,18 +388,19 @@
       </w:r>
     </w:p>
     <w:p>
+      <w:bookmarkStart w:id="0" w:name="_GoBack"/>
       <w:r>
         <w:rPr>
           <w:noProof/>
         </w:rPr>
         <w:drawing>
-          <wp:anchor distT="0" distB="0" distL="114300" distR="114300" simplePos="0" relativeHeight="251658240" behindDoc="0" locked="0" layoutInCell="1" allowOverlap="1" wp14:anchorId="47300B39" wp14:editId="0207DCFB">
+          <wp:anchor distT="0" distB="0" distL="114300" distR="114300" simplePos="0" relativeHeight="251658240" behindDoc="0" locked="0" layoutInCell="1" allowOverlap="1" wp14:anchorId="47300B39" wp14:editId="080B352C">
             <wp:simplePos x="0" y="0"/>
             <wp:positionH relativeFrom="margin">
-              <wp:align>center</wp:align>
+              <wp:posOffset>-201295</wp:posOffset>
             </wp:positionH>
             <wp:positionV relativeFrom="margin">
-              <wp:posOffset>2009140</wp:posOffset>
+              <wp:posOffset>2361565</wp:posOffset>
             </wp:positionV>
             <wp:extent cx="6276975" cy="3540125"/>
             <wp:effectExtent l="0" t="0" r="9525" b="3175"/>
@@ -416,6 +449,7 @@
           </wp:anchor>
         </w:drawing>
       </w:r>
+      <w:bookmarkEnd w:id="0"/>
       <w:r>
         <w:t>Below is a flow diagram representing the functionality flow between the various modules described above.</w:t>
       </w:r>
@@ -914,7 +948,7 @@
       </w:pPr>
     </w:pPrDefault>
   </w:docDefaults>
-  <w:latentStyles w:defLockedState="0" w:defUIPriority="99" w:defSemiHidden="0" w:defUnhideWhenUsed="0" w:defQFormat="0" w:count="375">
+  <w:latentStyles w:defLockedState="0" w:defUIPriority="99" w:defSemiHidden="0" w:defUnhideWhenUsed="0" w:defQFormat="0" w:count="377">
     <w:lsdException w:name="Normal" w:uiPriority="0" w:qFormat="1"/>
     <w:lsdException w:name="heading 1" w:uiPriority="9" w:qFormat="1"/>
     <w:lsdException w:name="heading 2" w:semiHidden="1" w:uiPriority="9" w:unhideWhenUsed="1" w:qFormat="1"/>
@@ -1020,7 +1054,6 @@
     <w:lsdException w:name="HTML Sample" w:semiHidden="1" w:unhideWhenUsed="1"/>
     <w:lsdException w:name="HTML Typewriter" w:semiHidden="1" w:unhideWhenUsed="1"/>
     <w:lsdException w:name="HTML Variable" w:semiHidden="1" w:unhideWhenUsed="1"/>
-    <w:lsdException w:name="Normal Table" w:semiHidden="1" w:unhideWhenUsed="1"/>
     <w:lsdException w:name="annotation subject" w:semiHidden="1" w:unhideWhenUsed="1"/>
     <w:lsdException w:name="No List" w:semiHidden="1" w:unhideWhenUsed="1"/>
     <w:lsdException w:name="Outline List 1" w:semiHidden="1" w:unhideWhenUsed="1"/>
@@ -1066,11 +1099,9 @@
     <w:lsdException w:name="Table Subtle 1" w:semiHidden="1" w:unhideWhenUsed="1"/>
     <w:lsdException w:name="Table Subtle 2" w:semiHidden="1" w:unhideWhenUsed="1"/>
     <w:lsdException w:name="Table Web 1" w:semiHidden="1" w:unhideWhenUsed="1"/>
-    <w:lsdException w:name="Table Web 2" w:semiHidden="1" w:unhideWhenUsed="1"/>
     <w:lsdException w:name="Table Web 3" w:semiHidden="1" w:unhideWhenUsed="1"/>
     <w:lsdException w:name="Balloon Text" w:semiHidden="1" w:unhideWhenUsed="1"/>
     <w:lsdException w:name="Table Grid" w:uiPriority="39"/>
-    <w:lsdException w:name="Table Theme" w:semiHidden="1" w:unhideWhenUsed="1"/>
     <w:lsdException w:name="Placeholder Text" w:semiHidden="1"/>
     <w:lsdException w:name="No Spacing" w:uiPriority="1" w:qFormat="1"/>
     <w:lsdException w:name="Light Shading" w:uiPriority="60"/>
@@ -1290,6 +1321,8 @@
     <w:lsdException w:name="Smart Hyperlink" w:semiHidden="1" w:unhideWhenUsed="1"/>
     <w:lsdException w:name="Hashtag" w:semiHidden="1" w:unhideWhenUsed="1"/>
     <w:lsdException w:name="Unresolved Mention" w:semiHidden="1" w:unhideWhenUsed="1"/>
+    <w:lsdException w:name="Smart Link" w:semiHidden="1" w:unhideWhenUsed="1"/>
+    <w:lsdException w:name="Smart Link Error" w:semiHidden="1" w:unhideWhenUsed="1"/>
   </w:latentStyles>
   <w:style w:type="paragraph" w:default="1" w:styleId="Normal">
     <w:name w:val="Normal"/>

</xml_diff>